<commit_message>
[GRE] Atualizando DVR e RR para melhor adequação ao GRE/MPS.BR Nível G
</commit_message>
<xml_diff>
--- a/Artefatos de Documentação/Processo Aplicado/EveRemind/1-Gerencia de Requisitos/Documento de Validação dos Requisitos.docx
+++ b/Artefatos de Documentação/Processo Aplicado/EveRemind/1-Gerencia de Requisitos/Documento de Validação dos Requisitos.docx
@@ -28,8 +28,10 @@
           <w:sz w:val="40"/>
           <w:szCs w:val="40"/>
         </w:rPr>
-        <w:t>Validação d</w:t>
-      </w:r>
+        <w:t>Validaç</w:t>
+      </w:r>
+      <w:bookmarkStart w:id="0" w:name="_GoBack"/>
+      <w:bookmarkEnd w:id="0"/>
       <w:r>
         <w:rPr>
           <w:rFonts w:ascii="Arial" w:hAnsi="Arial" w:cs="Arial"/>
@@ -37,7 +39,7 @@
           <w:sz w:val="40"/>
           <w:szCs w:val="40"/>
         </w:rPr>
-        <w:t>os</w:t>
+        <w:t>ão d</w:t>
       </w:r>
       <w:r>
         <w:rPr>
@@ -46,7 +48,7 @@
           <w:sz w:val="40"/>
           <w:szCs w:val="40"/>
         </w:rPr>
-        <w:t xml:space="preserve"> R</w:t>
+        <w:t>os</w:t>
       </w:r>
       <w:r>
         <w:rPr>
@@ -55,6 +57,15 @@
           <w:sz w:val="40"/>
           <w:szCs w:val="40"/>
         </w:rPr>
+        <w:t xml:space="preserve"> R</w:t>
+      </w:r>
+      <w:r>
+        <w:rPr>
+          <w:rFonts w:ascii="Arial" w:hAnsi="Arial" w:cs="Arial"/>
+          <w:b/>
+          <w:sz w:val="40"/>
+          <w:szCs w:val="40"/>
+        </w:rPr>
         <w:t>equisitos</w:t>
       </w:r>
     </w:p>
@@ -94,8 +105,8 @@
         <w:rPr>
           <w:rFonts w:ascii="Arial" w:hAnsi="Arial" w:cs="Arial"/>
           <w:b/>
-          <w:sz w:val="28"/>
-          <w:szCs w:val="28"/>
+          <w:sz w:val="24"/>
+          <w:szCs w:val="24"/>
         </w:rPr>
       </w:pPr>
     </w:p>
@@ -277,16 +288,7 @@
     </w:tbl>
     <w:p>
       <w:pPr>
-        <w:rPr>
-          <w:rFonts w:ascii="Arial" w:hAnsi="Arial" w:cs="Arial"/>
-          <w:b/>
-          <w:sz w:val="24"/>
-          <w:szCs w:val="24"/>
-        </w:rPr>
-      </w:pPr>
-    </w:p>
-    <w:p>
-      <w:pPr>
+        <w:jc w:val="center"/>
         <w:rPr>
           <w:rFonts w:ascii="Arial" w:hAnsi="Arial" w:cs="Arial"/>
           <w:b/>
@@ -330,8 +332,8 @@
         <w:rPr>
           <w:rFonts w:ascii="Arial" w:hAnsi="Arial" w:cs="Arial"/>
           <w:b/>
-          <w:sz w:val="28"/>
-          <w:szCs w:val="28"/>
+          <w:sz w:val="24"/>
+          <w:szCs w:val="24"/>
         </w:rPr>
       </w:pPr>
     </w:p>
@@ -358,7 +360,34 @@
           <w:sz w:val="24"/>
           <w:szCs w:val="24"/>
         </w:rPr>
-        <w:t xml:space="preserve"> quando validados. Com isso em perspectiva,</w:t>
+        <w:t xml:space="preserve"> quando validados</w:t>
+      </w:r>
+      <w:r>
+        <w:rPr>
+          <w:rFonts w:ascii="Arial" w:hAnsi="Arial" w:cs="Arial"/>
+          <w:sz w:val="24"/>
+          <w:szCs w:val="24"/>
+        </w:rPr>
+        <w:t xml:space="preserve"> pelo processo de revisão de requisitos descrito no </w:t>
+      </w:r>
+      <w:hyperlink r:id="rId4" w:history="1">
+        <w:r>
+          <w:rPr>
+            <w:rStyle w:val="Hyperlink"/>
+            <w:rFonts w:ascii="Arial" w:hAnsi="Arial" w:cs="Arial"/>
+            <w:sz w:val="24"/>
+            <w:szCs w:val="24"/>
+          </w:rPr>
+          <w:t>Plano de Revisão dos Requisitos</w:t>
+        </w:r>
+      </w:hyperlink>
+      <w:r>
+        <w:rPr>
+          <w:rFonts w:ascii="Arial" w:hAnsi="Arial" w:cs="Arial"/>
+          <w:sz w:val="24"/>
+          <w:szCs w:val="24"/>
+        </w:rPr>
+        <w:t>. Com isso em perspectiva,</w:t>
       </w:r>
       <w:r>
         <w:rPr>
@@ -390,7 +419,7 @@
         <w:pBdr>
           <w:bottom w:val="single" w:sz="12" w:space="1" w:color="auto"/>
         </w:pBdr>
-        <w:jc w:val="both"/>
+        <w:jc w:val="center"/>
         <w:rPr>
           <w:rFonts w:ascii="Arial" w:hAnsi="Arial" w:cs="Arial"/>
           <w:sz w:val="24"/>
@@ -429,7 +458,7 @@
                     <pic:cNvPicPr/>
                   </pic:nvPicPr>
                   <pic:blipFill>
-                    <a:blip r:embed="rId4">
+                    <a:blip r:embed="rId5">
                       <a:extLst>
                         <a:ext uri="{28A0092B-C50C-407E-A947-70E740481C1C}">
                           <a14:useLocalDpi xmlns:a14="http://schemas.microsoft.com/office/drawing/2010/main" val="0"/>
@@ -489,15 +518,7 @@
     </w:p>
     <w:p>
       <w:pPr>
-        <w:rPr>
-          <w:rFonts w:ascii="Arial" w:hAnsi="Arial" w:cs="Arial"/>
-          <w:sz w:val="24"/>
-          <w:szCs w:val="24"/>
-        </w:rPr>
-      </w:pPr>
-    </w:p>
-    <w:p>
-      <w:pPr>
+        <w:jc w:val="center"/>
         <w:rPr>
           <w:rFonts w:ascii="Arial" w:hAnsi="Arial" w:cs="Arial"/>
           <w:sz w:val="24"/>
@@ -527,6 +548,7 @@
     </w:p>
     <w:p>
       <w:pPr>
+        <w:jc w:val="center"/>
         <w:rPr>
           <w:rFonts w:ascii="Arial" w:hAnsi="Arial" w:cs="Arial"/>
           <w:sz w:val="24"/>
@@ -552,8 +574,6 @@
         </w:rPr>
         <w:t>D</w:t>
       </w:r>
-      <w:bookmarkStart w:id="0" w:name="_GoBack"/>
-      <w:bookmarkEnd w:id="0"/>
       <w:r>
         <w:rPr>
           <w:rFonts w:ascii="Arial" w:hAnsi="Arial" w:cs="Arial"/>
@@ -592,6 +612,14 @@
           <w:sz w:val="24"/>
           <w:szCs w:val="24"/>
         </w:rPr>
+        <w:t xml:space="preserve"> primeiramente</w:t>
+      </w:r>
+      <w:r>
+        <w:rPr>
+          <w:rFonts w:ascii="Arial" w:hAnsi="Arial" w:cs="Arial"/>
+          <w:sz w:val="24"/>
+          <w:szCs w:val="24"/>
+        </w:rPr>
         <w:t xml:space="preserve"> apresentado n</w:t>
       </w:r>
       <w:r>
@@ -672,7 +700,23 @@
           <w:sz w:val="24"/>
           <w:szCs w:val="24"/>
         </w:rPr>
-        <w:t>.</w:t>
+        <w:t xml:space="preserve"> e atualizados em</w:t>
+      </w:r>
+      <w:r>
+        <w:rPr>
+          <w:rFonts w:ascii="Arial" w:hAnsi="Arial" w:cs="Arial"/>
+          <w:sz w:val="24"/>
+          <w:szCs w:val="24"/>
+        </w:rPr>
+        <w:t xml:space="preserve"> </w:t>
+      </w:r>
+      <w:r>
+        <w:rPr>
+          <w:rFonts w:ascii="Arial" w:hAnsi="Arial" w:cs="Arial"/>
+          <w:sz w:val="24"/>
+          <w:szCs w:val="24"/>
+        </w:rPr>
+        <w:t>21/05/2015, 29/05/2015 e 15/06/2015.</w:t>
       </w:r>
     </w:p>
     <w:p>
@@ -703,13 +747,13 @@
           <w:lang w:eastAsia="pt-BR"/>
         </w:rPr>
         <w:drawing>
-          <wp:anchor distT="0" distB="0" distL="114300" distR="114300" simplePos="0" relativeHeight="251648000" behindDoc="1" locked="0" layoutInCell="1" allowOverlap="1" wp14:anchorId="223D846C" wp14:editId="2D0DE194">
+          <wp:anchor distT="0" distB="0" distL="114300" distR="114300" simplePos="0" relativeHeight="251650560" behindDoc="1" locked="0" layoutInCell="1" allowOverlap="1" wp14:anchorId="35667884" wp14:editId="372A2689">
             <wp:simplePos x="0" y="0"/>
             <wp:positionH relativeFrom="column">
-              <wp:posOffset>2819400</wp:posOffset>
+              <wp:posOffset>2828925</wp:posOffset>
             </wp:positionH>
             <wp:positionV relativeFrom="paragraph">
-              <wp:posOffset>91440</wp:posOffset>
+              <wp:posOffset>100965</wp:posOffset>
             </wp:positionV>
             <wp:extent cx="2457450" cy="542925"/>
             <wp:effectExtent l="0" t="0" r="0" b="0"/>
@@ -726,7 +770,7 @@
                     <pic:cNvPicPr/>
                   </pic:nvPicPr>
                   <pic:blipFill>
-                    <a:blip r:embed="rId4">
+                    <a:blip r:embed="rId5">
                       <a:extLst>
                         <a:ext uri="{28A0092B-C50C-407E-A947-70E740481C1C}">
                           <a14:useLocalDpi xmlns:a14="http://schemas.microsoft.com/office/drawing/2010/main" val="0"/>
@@ -761,13 +805,13 @@
           <w:lang w:eastAsia="pt-BR"/>
         </w:rPr>
         <w:drawing>
-          <wp:anchor distT="0" distB="0" distL="114300" distR="114300" simplePos="0" relativeHeight="251664384" behindDoc="1" locked="0" layoutInCell="1" allowOverlap="1" wp14:anchorId="0893A30A" wp14:editId="22E279EC">
+          <wp:anchor distT="0" distB="0" distL="114300" distR="114300" simplePos="0" relativeHeight="251674112" behindDoc="1" locked="0" layoutInCell="1" allowOverlap="1" wp14:anchorId="19E10F40" wp14:editId="6A12D09B">
             <wp:simplePos x="0" y="0"/>
             <wp:positionH relativeFrom="column">
-              <wp:posOffset>-299085</wp:posOffset>
+              <wp:posOffset>-308610</wp:posOffset>
             </wp:positionH>
-            <wp:positionV relativeFrom="page">
-              <wp:posOffset>7858125</wp:posOffset>
+            <wp:positionV relativeFrom="paragraph">
+              <wp:posOffset>86360</wp:posOffset>
             </wp:positionV>
             <wp:extent cx="2760980" cy="485775"/>
             <wp:effectExtent l="0" t="0" r="0" b="0"/>
@@ -784,7 +828,7 @@
                     <pic:cNvPicPr/>
                   </pic:nvPicPr>
                   <pic:blipFill>
-                    <a:blip r:embed="rId5">
+                    <a:blip r:embed="rId6">
                       <a:extLst>
                         <a:ext uri="{28A0092B-C50C-407E-A947-70E740481C1C}">
                           <a14:useLocalDpi xmlns:a14="http://schemas.microsoft.com/office/drawing/2010/main" val="0"/>
@@ -924,7 +968,7 @@
           <wp:anchor distT="0" distB="0" distL="114300" distR="114300" simplePos="0" relativeHeight="251679744" behindDoc="1" locked="0" layoutInCell="1" allowOverlap="1" wp14:anchorId="6A7EAD6B" wp14:editId="18CFC4A1">
             <wp:simplePos x="0" y="0"/>
             <wp:positionH relativeFrom="column">
-              <wp:posOffset>91440</wp:posOffset>
+              <wp:posOffset>72390</wp:posOffset>
             </wp:positionH>
             <wp:positionV relativeFrom="paragraph">
               <wp:posOffset>118745</wp:posOffset>
@@ -944,7 +988,7 @@
                     <pic:cNvPicPr/>
                   </pic:nvPicPr>
                   <pic:blipFill>
-                    <a:blip r:embed="rId6">
+                    <a:blip r:embed="rId7">
                       <a:extLst>
                         <a:ext uri="{28A0092B-C50C-407E-A947-70E740481C1C}">
                           <a14:useLocalDpi xmlns:a14="http://schemas.microsoft.com/office/drawing/2010/main" val="0"/>
@@ -1466,6 +1510,17 @@
       </w:tblBorders>
     </w:tblPr>
   </w:style>
+  <w:style w:type="character" w:styleId="Hyperlink">
+    <w:name w:val="Hyperlink"/>
+    <w:basedOn w:val="Fontepargpadro"/>
+    <w:uiPriority w:val="99"/>
+    <w:unhideWhenUsed/>
+    <w:rsid w:val="008A6724"/>
+    <w:rPr>
+      <w:color w:val="0000FF" w:themeColor="hyperlink"/>
+      <w:u w:val="single"/>
+    </w:rPr>
+  </w:style>
 </w:styles>
 </file>
 

</xml_diff>

<commit_message>
[MAN] Integrando a manutenção às demais áreas de processo
</commit_message>
<xml_diff>
--- a/Artefatos de Documentação/Processo Aplicado/EveRemind/1-Gerencia de Requisitos/Documento de Validação dos Requisitos.docx
+++ b/Artefatos de Documentação/Processo Aplicado/EveRemind/1-Gerencia de Requisitos/Documento de Validação dos Requisitos.docx
@@ -28,18 +28,7 @@
           <w:sz w:val="40"/>
           <w:szCs w:val="40"/>
         </w:rPr>
-        <w:t>Validaç</w:t>
-      </w:r>
-      <w:bookmarkStart w:id="0" w:name="_GoBack"/>
-      <w:bookmarkEnd w:id="0"/>
-      <w:r>
-        <w:rPr>
-          <w:rFonts w:ascii="Arial" w:hAnsi="Arial" w:cs="Arial"/>
-          <w:b/>
-          <w:sz w:val="40"/>
-          <w:szCs w:val="40"/>
-        </w:rPr>
-        <w:t>ão d</w:t>
+        <w:t>Validação d</w:t>
       </w:r>
       <w:r>
         <w:rPr>
@@ -381,6 +370,8 @@
           <w:t>Plano de Revisão dos Requisitos</w:t>
         </w:r>
       </w:hyperlink>
+      <w:bookmarkStart w:id="0" w:name="_GoBack"/>
+      <w:bookmarkEnd w:id="0"/>
       <w:r>
         <w:rPr>
           <w:rFonts w:ascii="Arial" w:hAnsi="Arial" w:cs="Arial"/>
@@ -708,15 +699,7 @@
           <w:sz w:val="24"/>
           <w:szCs w:val="24"/>
         </w:rPr>
-        <w:t xml:space="preserve"> </w:t>
-      </w:r>
-      <w:r>
-        <w:rPr>
-          <w:rFonts w:ascii="Arial" w:hAnsi="Arial" w:cs="Arial"/>
-          <w:sz w:val="24"/>
-          <w:szCs w:val="24"/>
-        </w:rPr>
-        <w:t>21/05/2015, 29/05/2015 e 15/06/2015.</w:t>
+        <w:t xml:space="preserve"> 21/05/2015, 29/05/2015 e 15/06/2015.</w:t>
       </w:r>
     </w:p>
     <w:p>

</xml_diff>